<commit_message>
Implemented rest of templates. not tested yet
</commit_message>
<xml_diff>
--- a/data_generation/templates/11916.docx
+++ b/data_generation/templates/11916.docx
@@ -1,6 +1,6 @@
 
 <file path=word/document.xml><?xml version="1.0" encoding="utf-8"?>
-<w:document xmlns:wpc="http://schemas.microsoft.com/office/word/2010/wordprocessingCanvas" xmlns:cx="http://schemas.microsoft.com/office/drawing/2014/chartex" xmlns:cx1="http://schemas.microsoft.com/office/drawing/2015/9/8/chartex" xmlns:cx2="http://schemas.microsoft.com/office/drawing/2015/10/21/chartex" xmlns:cx3="http://schemas.microsoft.com/office/drawing/2016/5/9/chartex" xmlns:cx4="http://schemas.microsoft.com/office/drawing/2016/5/10/chartex" xmlns:cx5="http://schemas.microsoft.com/office/drawing/2016/5/11/chartex" xmlns:cx6="http://schemas.microsoft.com/office/drawing/2016/5/12/chartex" xmlns:cx7="http://schemas.microsoft.com/office/drawing/2016/5/13/chartex" xmlns:cx8="http://schemas.microsoft.com/office/drawing/2016/5/14/chartex" xmlns:mc="http://schemas.openxmlformats.org/markup-compatibility/2006" xmlns:aink="http://schemas.microsoft.com/office/drawing/2016/ink" xmlns:am3d="http://schemas.microsoft.com/office/drawing/2017/model3d" xmlns:o="urn:schemas-microsoft-com:office:office" xmlns:r="http://schemas.openxmlformats.org/officeDocument/2006/relationships" xmlns:m="http://schemas.openxmlformats.org/officeDocument/2006/math" xmlns:v="urn:schemas-microsoft-com:vml" xmlns:wp14="http://schemas.microsoft.com/office/word/2010/wordprocessingDrawing" xmlns:wp="http://schemas.openxmlformats.org/drawingml/2006/wordprocessingDrawing" xmlns:w10="urn:schemas-microsoft-com:office:word" xmlns:w="http://schemas.openxmlformats.org/wordprocessingml/2006/main" xmlns:w14="http://schemas.microsoft.com/office/word/2010/wordml" xmlns:w15="http://schemas.microsoft.com/office/word/2012/wordml" xmlns:w16cid="http://schemas.microsoft.com/office/word/2016/wordml/cid" xmlns:w16se="http://schemas.microsoft.com/office/word/2015/wordml/symex" xmlns:wpg="http://schemas.microsoft.com/office/word/2010/wordprocessingGroup" xmlns:wpi="http://schemas.microsoft.com/office/word/2010/wordprocessingInk" xmlns:wne="http://schemas.microsoft.com/office/word/2006/wordml" xmlns:wps="http://schemas.microsoft.com/office/word/2010/wordprocessingShape" mc:Ignorable="w14 w15 w16se w16cid wp14">
+<w:document xmlns:wpc="http://schemas.microsoft.com/office/word/2010/wordprocessingCanvas" xmlns:cx="http://schemas.microsoft.com/office/drawing/2014/chartex" xmlns:cx1="http://schemas.microsoft.com/office/drawing/2015/9/8/chartex" xmlns:cx2="http://schemas.microsoft.com/office/drawing/2015/10/21/chartex" xmlns:cx3="http://schemas.microsoft.com/office/drawing/2016/5/9/chartex" xmlns:cx4="http://schemas.microsoft.com/office/drawing/2016/5/10/chartex" xmlns:cx5="http://schemas.microsoft.com/office/drawing/2016/5/11/chartex" xmlns:cx6="http://schemas.microsoft.com/office/drawing/2016/5/12/chartex" xmlns:cx7="http://schemas.microsoft.com/office/drawing/2016/5/13/chartex" xmlns:cx8="http://schemas.microsoft.com/office/drawing/2016/5/14/chartex" xmlns:mc="http://schemas.openxmlformats.org/markup-compatibility/2006" xmlns:aink="http://schemas.microsoft.com/office/drawing/2016/ink" xmlns:am3d="http://schemas.microsoft.com/office/drawing/2017/model3d" xmlns:o="urn:schemas-microsoft-com:office:office" xmlns:r="http://schemas.openxmlformats.org/officeDocument/2006/relationships" xmlns:m="http://schemas.openxmlformats.org/officeDocument/2006/math" xmlns:v="urn:schemas-microsoft-com:vml" xmlns:wp14="http://schemas.microsoft.com/office/word/2010/wordprocessingDrawing" xmlns:wp="http://schemas.openxmlformats.org/drawingml/2006/wordprocessingDrawing" xmlns:w10="urn:schemas-microsoft-com:office:word" xmlns:w="http://schemas.openxmlformats.org/wordprocessingml/2006/main" xmlns:w14="http://schemas.microsoft.com/office/word/2010/wordml" xmlns:w15="http://schemas.microsoft.com/office/word/2012/wordml" xmlns:w16cex="http://schemas.microsoft.com/office/word/2018/wordml/cex" xmlns:w16cid="http://schemas.microsoft.com/office/word/2016/wordml/cid" xmlns:w16="http://schemas.microsoft.com/office/word/2018/wordml" xmlns:w16se="http://schemas.microsoft.com/office/word/2015/wordml/symex" xmlns:wpg="http://schemas.microsoft.com/office/word/2010/wordprocessingGroup" xmlns:wpi="http://schemas.microsoft.com/office/word/2010/wordprocessingInk" xmlns:wne="http://schemas.microsoft.com/office/word/2006/wordml" xmlns:wps="http://schemas.microsoft.com/office/word/2010/wordprocessingShape" mc:Ignorable="w14 w15 w16se w16cid w16 w16cex wp14">
   <w:body>
     <w:p>
       <w:pPr>
@@ -11,20 +11,18 @@
           <w:rFonts w:ascii="Arial" w:eastAsia="Arial" w:hAnsi="Arial" w:cs="Arial"/>
           <w:sz w:val="16"/>
           <w:szCs w:val="16"/>
-          <w:lang w:val="de-DE"/>
-        </w:rPr>
-      </w:pPr>
-      <w:proofErr w:type="spellStart"/>
+          <w:lang w:val="en-US"/>
+        </w:rPr>
+      </w:pPr>
       <w:r>
         <w:rPr>
           <w:rFonts w:ascii="Arial" w:eastAsia="Arial" w:hAnsi="Arial" w:cs="Arial"/>
           <w:sz w:val="16"/>
           <w:szCs w:val="16"/>
-          <w:lang w:val="de-DE"/>
+          <w:lang w:val="en-US"/>
         </w:rPr>
         <w:t>journal</w:t>
       </w:r>
-      <w:proofErr w:type="spellEnd"/>
     </w:p>
     <w:p>
       <w:pPr>
@@ -34,22 +32,18 @@
         <w:rPr>
           <w:sz w:val="20"/>
           <w:szCs w:val="20"/>
-          <w:lang w:val="de-DE"/>
-        </w:rPr>
-      </w:pPr>
-      <w:proofErr w:type="spellStart"/>
+          <w:lang w:val="en-US"/>
+        </w:rPr>
+      </w:pPr>
       <w:r>
         <w:rPr>
           <w:rFonts w:ascii="Arial" w:eastAsia="Arial" w:hAnsi="Arial" w:cs="Arial"/>
           <w:sz w:val="16"/>
           <w:szCs w:val="16"/>
-          <w:lang w:val="de-DE"/>
+          <w:lang w:val="en-US"/>
         </w:rPr>
         <w:t>address</w:t>
       </w:r>
-      <w:bookmarkStart w:id="0" w:name="_GoBack"/>
-      <w:bookmarkEnd w:id="0"/>
-      <w:proofErr w:type="spellEnd"/>
     </w:p>
     <w:p>
       <w:pPr>
@@ -93,20 +87,18 @@
         <w:rPr>
           <w:sz w:val="20"/>
           <w:szCs w:val="20"/>
-          <w:lang w:val="de-DE"/>
-        </w:rPr>
-      </w:pPr>
-      <w:proofErr w:type="spellStart"/>
+          <w:lang w:val="en-US"/>
+        </w:rPr>
+      </w:pPr>
       <w:r>
         <w:rPr>
           <w:rFonts w:ascii="Arial" w:eastAsia="Arial" w:hAnsi="Arial" w:cs="Arial"/>
           <w:sz w:val="24"/>
           <w:szCs w:val="24"/>
-          <w:lang w:val="de-DE"/>
+          <w:lang w:val="en-US"/>
         </w:rPr>
         <w:t>author</w:t>
       </w:r>
-      <w:proofErr w:type="spellEnd"/>
     </w:p>
     <w:p>
       <w:pPr>
@@ -142,7 +134,7 @@
           <w:bCs/>
           <w:sz w:val="26"/>
           <w:szCs w:val="26"/>
-          <w:lang w:val="de-DE"/>
+          <w:lang w:val="en-US"/>
         </w:rPr>
         <w:t>title</w:t>
       </w:r>
@@ -164,7 +156,6 @@
           <w:szCs w:val="20"/>
         </w:rPr>
       </w:pPr>
-      <w:proofErr w:type="spellStart"/>
       <w:r>
         <w:rPr>
           <w:rFonts w:ascii="Garamond" w:eastAsia="Garamond" w:hAnsi="Garamond" w:cs="Garamond"/>
@@ -175,7 +166,6 @@
         </w:rPr>
         <w:t>Zusammenfassung</w:t>
       </w:r>
-      <w:proofErr w:type="spellEnd"/>
     </w:p>
     <w:p>
       <w:pPr>
@@ -194,16 +184,16 @@
         <w:rPr>
           <w:sz w:val="20"/>
           <w:szCs w:val="20"/>
-          <w:lang w:val="de-DE"/>
+          <w:lang w:val="en-US"/>
         </w:rPr>
       </w:pPr>
       <w:r>
         <w:rPr>
           <w:sz w:val="20"/>
           <w:szCs w:val="20"/>
-          <w:lang w:val="de-DE"/>
-        </w:rPr>
-        <w:t>Abstract1</w:t>
+          <w:lang w:val="en-US"/>
+        </w:rPr>
+        <w:t>gerintroduction</w:t>
       </w:r>
     </w:p>
     <w:p>
@@ -269,7 +259,7 @@
           <w:szCs w:val="20"/>
           <w:lang w:val="de-DE"/>
         </w:rPr>
-        <w:t>Abstract2</w:t>
+        <w:t>engintroduction</w:t>
       </w:r>
     </w:p>
     <w:p>
@@ -315,20 +305,8 @@
           <w:sz w:val="26"/>
           <w:szCs w:val="26"/>
         </w:rPr>
-        <w:t xml:space="preserve">1 </w:t>
+        <w:t>1 Einleitung</w:t>
       </w:r>
-      <w:proofErr w:type="spellStart"/>
-      <w:r>
-        <w:rPr>
-          <w:rFonts w:ascii="Arial" w:eastAsia="Arial" w:hAnsi="Arial" w:cs="Arial"/>
-          <w:b/>
-          <w:bCs/>
-          <w:sz w:val="26"/>
-          <w:szCs w:val="26"/>
-        </w:rPr>
-        <w:t>Einleitung</w:t>
-      </w:r>
-      <w:proofErr w:type="spellEnd"/>
     </w:p>
     <w:p>
       <w:pPr>
@@ -350,581 +328,13 @@
           <w:szCs w:val="24"/>
         </w:rPr>
       </w:pPr>
-      <w:proofErr w:type="spellStart"/>
       <w:r>
         <w:rPr>
           <w:rFonts w:ascii="Garamond" w:eastAsia="Garamond" w:hAnsi="Garamond" w:cs="Garamond"/>
           <w:sz w:val="24"/>
           <w:szCs w:val="24"/>
         </w:rPr>
-        <w:t>Im</w:t>
-      </w:r>
-      <w:proofErr w:type="spellEnd"/>
-      <w:r>
-        <w:rPr>
-          <w:rFonts w:ascii="Garamond" w:eastAsia="Garamond" w:hAnsi="Garamond" w:cs="Garamond"/>
-          <w:sz w:val="24"/>
-          <w:szCs w:val="24"/>
-        </w:rPr>
-        <w:t xml:space="preserve"> </w:t>
-      </w:r>
-      <w:proofErr w:type="spellStart"/>
-      <w:r>
-        <w:rPr>
-          <w:rFonts w:ascii="Garamond" w:eastAsia="Garamond" w:hAnsi="Garamond" w:cs="Garamond"/>
-          <w:sz w:val="24"/>
-          <w:szCs w:val="24"/>
-        </w:rPr>
-        <w:t>Zusammenhang</w:t>
-      </w:r>
-      <w:proofErr w:type="spellEnd"/>
-      <w:r>
-        <w:rPr>
-          <w:rFonts w:ascii="Garamond" w:eastAsia="Garamond" w:hAnsi="Garamond" w:cs="Garamond"/>
-          <w:sz w:val="24"/>
-          <w:szCs w:val="24"/>
-        </w:rPr>
-        <w:t xml:space="preserve"> </w:t>
-      </w:r>
-      <w:proofErr w:type="spellStart"/>
-      <w:r>
-        <w:rPr>
-          <w:rFonts w:ascii="Garamond" w:eastAsia="Garamond" w:hAnsi="Garamond" w:cs="Garamond"/>
-          <w:sz w:val="24"/>
-          <w:szCs w:val="24"/>
-        </w:rPr>
-        <w:t>mit</w:t>
-      </w:r>
-      <w:proofErr w:type="spellEnd"/>
-      <w:r>
-        <w:rPr>
-          <w:rFonts w:ascii="Garamond" w:eastAsia="Garamond" w:hAnsi="Garamond" w:cs="Garamond"/>
-          <w:sz w:val="24"/>
-          <w:szCs w:val="24"/>
-        </w:rPr>
-        <w:t xml:space="preserve"> </w:t>
-      </w:r>
-      <w:proofErr w:type="spellStart"/>
-      <w:r>
-        <w:rPr>
-          <w:rFonts w:ascii="Garamond" w:eastAsia="Garamond" w:hAnsi="Garamond" w:cs="Garamond"/>
-          <w:sz w:val="24"/>
-          <w:szCs w:val="24"/>
-        </w:rPr>
-        <w:t>fußballbezogener</w:t>
-      </w:r>
-      <w:proofErr w:type="spellEnd"/>
-      <w:r>
-        <w:rPr>
-          <w:rFonts w:ascii="Garamond" w:eastAsia="Garamond" w:hAnsi="Garamond" w:cs="Garamond"/>
-          <w:sz w:val="24"/>
-          <w:szCs w:val="24"/>
-        </w:rPr>
-        <w:t xml:space="preserve"> </w:t>
-      </w:r>
-      <w:proofErr w:type="spellStart"/>
-      <w:r>
-        <w:rPr>
-          <w:rFonts w:ascii="Garamond" w:eastAsia="Garamond" w:hAnsi="Garamond" w:cs="Garamond"/>
-          <w:sz w:val="24"/>
-          <w:szCs w:val="24"/>
-        </w:rPr>
-        <w:t>Zuschauergewalt</w:t>
-      </w:r>
-      <w:proofErr w:type="spellEnd"/>
-      <w:r>
-        <w:rPr>
-          <w:rFonts w:ascii="Garamond" w:eastAsia="Garamond" w:hAnsi="Garamond" w:cs="Garamond"/>
-          <w:sz w:val="24"/>
-          <w:szCs w:val="24"/>
-        </w:rPr>
-        <w:t xml:space="preserve"> in Deutschland </w:t>
-      </w:r>
-      <w:proofErr w:type="spellStart"/>
-      <w:r>
-        <w:rPr>
-          <w:rFonts w:ascii="Garamond" w:eastAsia="Garamond" w:hAnsi="Garamond" w:cs="Garamond"/>
-          <w:sz w:val="24"/>
-          <w:szCs w:val="24"/>
-        </w:rPr>
-        <w:t>wurden</w:t>
-      </w:r>
-      <w:proofErr w:type="spellEnd"/>
-      <w:r>
-        <w:rPr>
-          <w:rFonts w:ascii="Garamond" w:eastAsia="Garamond" w:hAnsi="Garamond" w:cs="Garamond"/>
-          <w:sz w:val="24"/>
-          <w:szCs w:val="24"/>
-        </w:rPr>
-        <w:t xml:space="preserve"> in den </w:t>
-      </w:r>
-      <w:proofErr w:type="spellStart"/>
-      <w:r>
-        <w:rPr>
-          <w:rFonts w:ascii="Garamond" w:eastAsia="Garamond" w:hAnsi="Garamond" w:cs="Garamond"/>
-          <w:sz w:val="24"/>
-          <w:szCs w:val="24"/>
-        </w:rPr>
-        <w:t>letzten</w:t>
-      </w:r>
-      <w:proofErr w:type="spellEnd"/>
-      <w:r>
-        <w:rPr>
-          <w:rFonts w:ascii="Garamond" w:eastAsia="Garamond" w:hAnsi="Garamond" w:cs="Garamond"/>
-          <w:sz w:val="24"/>
-          <w:szCs w:val="24"/>
-        </w:rPr>
-        <w:t xml:space="preserve"> Jahren </w:t>
-      </w:r>
-      <w:proofErr w:type="spellStart"/>
-      <w:r>
-        <w:rPr>
-          <w:rFonts w:ascii="Garamond" w:eastAsia="Garamond" w:hAnsi="Garamond" w:cs="Garamond"/>
-          <w:sz w:val="24"/>
-          <w:szCs w:val="24"/>
-        </w:rPr>
-        <w:t>erhebliche</w:t>
-      </w:r>
-      <w:proofErr w:type="spellEnd"/>
-      <w:r>
-        <w:rPr>
-          <w:rFonts w:ascii="Garamond" w:eastAsia="Garamond" w:hAnsi="Garamond" w:cs="Garamond"/>
-          <w:sz w:val="24"/>
-          <w:szCs w:val="24"/>
-        </w:rPr>
-        <w:t xml:space="preserve"> </w:t>
-      </w:r>
-      <w:proofErr w:type="spellStart"/>
-      <w:r>
-        <w:rPr>
-          <w:rFonts w:ascii="Garamond" w:eastAsia="Garamond" w:hAnsi="Garamond" w:cs="Garamond"/>
-          <w:sz w:val="24"/>
-          <w:szCs w:val="24"/>
-        </w:rPr>
-        <w:t>Veränderungen</w:t>
-      </w:r>
-      <w:proofErr w:type="spellEnd"/>
-      <w:r>
-        <w:rPr>
-          <w:rFonts w:ascii="Garamond" w:eastAsia="Garamond" w:hAnsi="Garamond" w:cs="Garamond"/>
-          <w:sz w:val="24"/>
-          <w:szCs w:val="24"/>
-        </w:rPr>
-        <w:t xml:space="preserve"> </w:t>
-      </w:r>
-      <w:proofErr w:type="spellStart"/>
-      <w:r>
-        <w:rPr>
-          <w:rFonts w:ascii="Garamond" w:eastAsia="Garamond" w:hAnsi="Garamond" w:cs="Garamond"/>
-          <w:sz w:val="24"/>
-          <w:szCs w:val="24"/>
-        </w:rPr>
-        <w:t>öffentlich</w:t>
-      </w:r>
-      <w:proofErr w:type="spellEnd"/>
-      <w:r>
-        <w:rPr>
-          <w:rFonts w:ascii="Garamond" w:eastAsia="Garamond" w:hAnsi="Garamond" w:cs="Garamond"/>
-          <w:sz w:val="24"/>
-          <w:szCs w:val="24"/>
-        </w:rPr>
-        <w:t xml:space="preserve"> </w:t>
-      </w:r>
-      <w:proofErr w:type="spellStart"/>
-      <w:r>
-        <w:rPr>
-          <w:rFonts w:ascii="Garamond" w:eastAsia="Garamond" w:hAnsi="Garamond" w:cs="Garamond"/>
-          <w:sz w:val="24"/>
-          <w:szCs w:val="24"/>
-        </w:rPr>
-        <w:t>beobachtet</w:t>
-      </w:r>
-      <w:proofErr w:type="spellEnd"/>
-      <w:r>
-        <w:rPr>
-          <w:rFonts w:ascii="Garamond" w:eastAsia="Garamond" w:hAnsi="Garamond" w:cs="Garamond"/>
-          <w:sz w:val="24"/>
-          <w:szCs w:val="24"/>
-        </w:rPr>
-        <w:t xml:space="preserve"> und </w:t>
-      </w:r>
-      <w:proofErr w:type="spellStart"/>
-      <w:r>
-        <w:rPr>
-          <w:rFonts w:ascii="Garamond" w:eastAsia="Garamond" w:hAnsi="Garamond" w:cs="Garamond"/>
-          <w:sz w:val="24"/>
-          <w:szCs w:val="24"/>
-        </w:rPr>
-        <w:t>wissenschaft</w:t>
-      </w:r>
-      <w:proofErr w:type="spellEnd"/>
-      <w:r>
-        <w:rPr>
-          <w:rFonts w:ascii="Garamond" w:eastAsia="Garamond" w:hAnsi="Garamond" w:cs="Garamond"/>
-          <w:sz w:val="24"/>
-          <w:szCs w:val="24"/>
-        </w:rPr>
-        <w:t xml:space="preserve">-lich </w:t>
-      </w:r>
-      <w:proofErr w:type="spellStart"/>
-      <w:r>
-        <w:rPr>
-          <w:rFonts w:ascii="Garamond" w:eastAsia="Garamond" w:hAnsi="Garamond" w:cs="Garamond"/>
-          <w:sz w:val="24"/>
-          <w:szCs w:val="24"/>
-        </w:rPr>
-        <w:t>diagnostiziert</w:t>
-      </w:r>
-      <w:proofErr w:type="spellEnd"/>
-      <w:r>
-        <w:rPr>
-          <w:rFonts w:ascii="Garamond" w:eastAsia="Garamond" w:hAnsi="Garamond" w:cs="Garamond"/>
-          <w:sz w:val="24"/>
-          <w:szCs w:val="24"/>
-        </w:rPr>
-        <w:t xml:space="preserve">. </w:t>
-      </w:r>
-      <w:proofErr w:type="spellStart"/>
-      <w:r>
-        <w:rPr>
-          <w:rFonts w:ascii="Garamond" w:eastAsia="Garamond" w:hAnsi="Garamond" w:cs="Garamond"/>
-          <w:sz w:val="24"/>
-          <w:szCs w:val="24"/>
-        </w:rPr>
-        <w:t>Vor</w:t>
-      </w:r>
-      <w:proofErr w:type="spellEnd"/>
-      <w:r>
-        <w:rPr>
-          <w:rFonts w:ascii="Garamond" w:eastAsia="Garamond" w:hAnsi="Garamond" w:cs="Garamond"/>
-          <w:sz w:val="24"/>
-          <w:szCs w:val="24"/>
-        </w:rPr>
-        <w:t xml:space="preserve"> </w:t>
-      </w:r>
-      <w:proofErr w:type="spellStart"/>
-      <w:r>
-        <w:rPr>
-          <w:rFonts w:ascii="Garamond" w:eastAsia="Garamond" w:hAnsi="Garamond" w:cs="Garamond"/>
-          <w:sz w:val="24"/>
-          <w:szCs w:val="24"/>
-        </w:rPr>
-        <w:t>allem</w:t>
-      </w:r>
-      <w:proofErr w:type="spellEnd"/>
-      <w:r>
-        <w:rPr>
-          <w:rFonts w:ascii="Garamond" w:eastAsia="Garamond" w:hAnsi="Garamond" w:cs="Garamond"/>
-          <w:sz w:val="24"/>
-          <w:szCs w:val="24"/>
-        </w:rPr>
-        <w:t xml:space="preserve"> in den </w:t>
-      </w:r>
-      <w:proofErr w:type="spellStart"/>
-      <w:r>
-        <w:rPr>
-          <w:rFonts w:ascii="Garamond" w:eastAsia="Garamond" w:hAnsi="Garamond" w:cs="Garamond"/>
-          <w:sz w:val="24"/>
-          <w:szCs w:val="24"/>
-        </w:rPr>
-        <w:t>unteren</w:t>
-      </w:r>
-      <w:proofErr w:type="spellEnd"/>
-      <w:r>
-        <w:rPr>
-          <w:rFonts w:ascii="Garamond" w:eastAsia="Garamond" w:hAnsi="Garamond" w:cs="Garamond"/>
-          <w:sz w:val="24"/>
-          <w:szCs w:val="24"/>
-        </w:rPr>
-        <w:t xml:space="preserve"> </w:t>
-      </w:r>
-      <w:proofErr w:type="spellStart"/>
-      <w:r>
-        <w:rPr>
-          <w:rFonts w:ascii="Garamond" w:eastAsia="Garamond" w:hAnsi="Garamond" w:cs="Garamond"/>
-          <w:sz w:val="24"/>
-          <w:szCs w:val="24"/>
-        </w:rPr>
-        <w:t>Ligen</w:t>
-      </w:r>
-      <w:proofErr w:type="spellEnd"/>
-      <w:r>
-        <w:rPr>
-          <w:rFonts w:ascii="Garamond" w:eastAsia="Garamond" w:hAnsi="Garamond" w:cs="Garamond"/>
-          <w:sz w:val="24"/>
-          <w:szCs w:val="24"/>
-        </w:rPr>
-        <w:t xml:space="preserve"> (</w:t>
-      </w:r>
-      <w:proofErr w:type="spellStart"/>
-      <w:r>
-        <w:rPr>
-          <w:rFonts w:ascii="Garamond" w:eastAsia="Garamond" w:hAnsi="Garamond" w:cs="Garamond"/>
-          <w:sz w:val="24"/>
-          <w:szCs w:val="24"/>
-        </w:rPr>
-        <w:t>Dwertmann</w:t>
-      </w:r>
-      <w:proofErr w:type="spellEnd"/>
-      <w:r>
-        <w:rPr>
-          <w:rFonts w:ascii="Garamond" w:eastAsia="Garamond" w:hAnsi="Garamond" w:cs="Garamond"/>
-          <w:sz w:val="24"/>
-          <w:szCs w:val="24"/>
-        </w:rPr>
-        <w:t xml:space="preserve"> &amp; </w:t>
-      </w:r>
-      <w:proofErr w:type="spellStart"/>
-      <w:r>
-        <w:rPr>
-          <w:rFonts w:ascii="Garamond" w:eastAsia="Garamond" w:hAnsi="Garamond" w:cs="Garamond"/>
-          <w:sz w:val="24"/>
-          <w:szCs w:val="24"/>
-        </w:rPr>
-        <w:t>Rigauer</w:t>
-      </w:r>
-      <w:proofErr w:type="spellEnd"/>
-      <w:r>
-        <w:rPr>
-          <w:rFonts w:ascii="Garamond" w:eastAsia="Garamond" w:hAnsi="Garamond" w:cs="Garamond"/>
-          <w:sz w:val="24"/>
-          <w:szCs w:val="24"/>
-        </w:rPr>
-        <w:t xml:space="preserve">, 2002, S. 87), </w:t>
-      </w:r>
-      <w:proofErr w:type="spellStart"/>
-      <w:r>
-        <w:rPr>
-          <w:rFonts w:ascii="Garamond" w:eastAsia="Garamond" w:hAnsi="Garamond" w:cs="Garamond"/>
-          <w:sz w:val="24"/>
-          <w:szCs w:val="24"/>
-        </w:rPr>
-        <w:t>im</w:t>
-      </w:r>
-      <w:proofErr w:type="spellEnd"/>
-      <w:r>
-        <w:rPr>
-          <w:rFonts w:ascii="Garamond" w:eastAsia="Garamond" w:hAnsi="Garamond" w:cs="Garamond"/>
-          <w:sz w:val="24"/>
-          <w:szCs w:val="24"/>
-        </w:rPr>
-        <w:t xml:space="preserve"> </w:t>
-      </w:r>
-      <w:proofErr w:type="spellStart"/>
-      <w:r>
-        <w:rPr>
-          <w:rFonts w:ascii="Garamond" w:eastAsia="Garamond" w:hAnsi="Garamond" w:cs="Garamond"/>
-          <w:sz w:val="24"/>
-          <w:szCs w:val="24"/>
-        </w:rPr>
-        <w:t>Umfeld</w:t>
-      </w:r>
-      <w:proofErr w:type="spellEnd"/>
-      <w:r>
-        <w:rPr>
-          <w:rFonts w:ascii="Garamond" w:eastAsia="Garamond" w:hAnsi="Garamond" w:cs="Garamond"/>
-          <w:sz w:val="24"/>
-          <w:szCs w:val="24"/>
-        </w:rPr>
-        <w:t xml:space="preserve"> der </w:t>
-      </w:r>
-      <w:proofErr w:type="spellStart"/>
-      <w:r>
-        <w:rPr>
-          <w:rFonts w:ascii="Garamond" w:eastAsia="Garamond" w:hAnsi="Garamond" w:cs="Garamond"/>
-          <w:sz w:val="24"/>
-          <w:szCs w:val="24"/>
-        </w:rPr>
-        <w:t>sogenannten</w:t>
-      </w:r>
-      <w:proofErr w:type="spellEnd"/>
-      <w:r>
-        <w:rPr>
-          <w:rFonts w:ascii="Garamond" w:eastAsia="Garamond" w:hAnsi="Garamond" w:cs="Garamond"/>
-          <w:sz w:val="24"/>
-          <w:szCs w:val="24"/>
-        </w:rPr>
-        <w:t xml:space="preserve"> Ultras </w:t>
-      </w:r>
-      <w:proofErr w:type="spellStart"/>
-      <w:r>
-        <w:rPr>
-          <w:rFonts w:ascii="Garamond" w:eastAsia="Garamond" w:hAnsi="Garamond" w:cs="Garamond"/>
-          <w:sz w:val="24"/>
-          <w:szCs w:val="24"/>
-        </w:rPr>
-        <w:t>als</w:t>
-      </w:r>
-      <w:proofErr w:type="spellEnd"/>
-      <w:r>
-        <w:rPr>
-          <w:rFonts w:ascii="Garamond" w:eastAsia="Garamond" w:hAnsi="Garamond" w:cs="Garamond"/>
-          <w:sz w:val="24"/>
-          <w:szCs w:val="24"/>
-        </w:rPr>
-        <w:t xml:space="preserve"> </w:t>
-      </w:r>
-      <w:proofErr w:type="spellStart"/>
-      <w:r>
-        <w:rPr>
-          <w:rFonts w:ascii="Garamond" w:eastAsia="Garamond" w:hAnsi="Garamond" w:cs="Garamond"/>
-          <w:sz w:val="24"/>
-          <w:szCs w:val="24"/>
-        </w:rPr>
-        <w:t>vielerorts</w:t>
-      </w:r>
-      <w:proofErr w:type="spellEnd"/>
-      <w:r>
-        <w:rPr>
-          <w:rFonts w:ascii="Garamond" w:eastAsia="Garamond" w:hAnsi="Garamond" w:cs="Garamond"/>
-          <w:sz w:val="24"/>
-          <w:szCs w:val="24"/>
-        </w:rPr>
-        <w:t xml:space="preserve"> </w:t>
-      </w:r>
-      <w:proofErr w:type="spellStart"/>
-      <w:r>
-        <w:rPr>
-          <w:rFonts w:ascii="Garamond" w:eastAsia="Garamond" w:hAnsi="Garamond" w:cs="Garamond"/>
-          <w:sz w:val="24"/>
-          <w:szCs w:val="24"/>
-        </w:rPr>
-        <w:t>aktivste</w:t>
-      </w:r>
-      <w:proofErr w:type="spellEnd"/>
-      <w:r>
-        <w:rPr>
-          <w:rFonts w:ascii="Garamond" w:eastAsia="Garamond" w:hAnsi="Garamond" w:cs="Garamond"/>
-          <w:sz w:val="24"/>
-          <w:szCs w:val="24"/>
-        </w:rPr>
-        <w:t xml:space="preserve"> </w:t>
-      </w:r>
-      <w:proofErr w:type="spellStart"/>
-      <w:r>
-        <w:rPr>
-          <w:rFonts w:ascii="Garamond" w:eastAsia="Garamond" w:hAnsi="Garamond" w:cs="Garamond"/>
-          <w:sz w:val="24"/>
-          <w:szCs w:val="24"/>
-        </w:rPr>
-        <w:t>Fangruppierung</w:t>
-      </w:r>
-      <w:proofErr w:type="spellEnd"/>
-      <w:r>
-        <w:rPr>
-          <w:rFonts w:ascii="Garamond" w:eastAsia="Garamond" w:hAnsi="Garamond" w:cs="Garamond"/>
-          <w:sz w:val="24"/>
-          <w:szCs w:val="24"/>
-        </w:rPr>
-        <w:t xml:space="preserve"> in den </w:t>
-      </w:r>
-      <w:proofErr w:type="spellStart"/>
-      <w:r>
-        <w:rPr>
-          <w:rFonts w:ascii="Garamond" w:eastAsia="Garamond" w:hAnsi="Garamond" w:cs="Garamond"/>
-          <w:sz w:val="24"/>
-          <w:szCs w:val="24"/>
-        </w:rPr>
-        <w:t>Stadien</w:t>
-      </w:r>
-      <w:proofErr w:type="spellEnd"/>
-      <w:r>
-        <w:rPr>
-          <w:rFonts w:ascii="Garamond" w:eastAsia="Garamond" w:hAnsi="Garamond" w:cs="Garamond"/>
-          <w:sz w:val="24"/>
-          <w:szCs w:val="24"/>
-        </w:rPr>
-        <w:t xml:space="preserve"> und in den </w:t>
-      </w:r>
-      <w:proofErr w:type="spellStart"/>
-      <w:r>
-        <w:rPr>
-          <w:rFonts w:ascii="Garamond" w:eastAsia="Garamond" w:hAnsi="Garamond" w:cs="Garamond"/>
-          <w:sz w:val="24"/>
-          <w:szCs w:val="24"/>
-        </w:rPr>
-        <w:t>Fanszenen</w:t>
-      </w:r>
-      <w:proofErr w:type="spellEnd"/>
-      <w:r>
-        <w:rPr>
-          <w:rFonts w:ascii="Garamond" w:eastAsia="Garamond" w:hAnsi="Garamond" w:cs="Garamond"/>
-          <w:sz w:val="24"/>
-          <w:szCs w:val="24"/>
-        </w:rPr>
-        <w:t xml:space="preserve"> </w:t>
-      </w:r>
-      <w:proofErr w:type="spellStart"/>
-      <w:r>
-        <w:rPr>
-          <w:rFonts w:ascii="Garamond" w:eastAsia="Garamond" w:hAnsi="Garamond" w:cs="Garamond"/>
-          <w:sz w:val="24"/>
-          <w:szCs w:val="24"/>
-        </w:rPr>
-        <w:t>ostdeutscher</w:t>
-      </w:r>
-      <w:proofErr w:type="spellEnd"/>
-      <w:r>
-        <w:rPr>
-          <w:rFonts w:ascii="Garamond" w:eastAsia="Garamond" w:hAnsi="Garamond" w:cs="Garamond"/>
-          <w:sz w:val="24"/>
-          <w:szCs w:val="24"/>
-        </w:rPr>
-        <w:t xml:space="preserve"> </w:t>
-      </w:r>
-      <w:proofErr w:type="spellStart"/>
-      <w:r>
-        <w:rPr>
-          <w:rFonts w:ascii="Garamond" w:eastAsia="Garamond" w:hAnsi="Garamond" w:cs="Garamond"/>
-          <w:sz w:val="24"/>
-          <w:szCs w:val="24"/>
-        </w:rPr>
-        <w:t>Traditionsvereine</w:t>
-      </w:r>
-      <w:proofErr w:type="spellEnd"/>
-      <w:r>
-        <w:rPr>
-          <w:rFonts w:ascii="Garamond" w:eastAsia="Garamond" w:hAnsi="Garamond" w:cs="Garamond"/>
-          <w:sz w:val="24"/>
-          <w:szCs w:val="24"/>
-        </w:rPr>
-        <w:t xml:space="preserve"> </w:t>
-      </w:r>
-      <w:proofErr w:type="spellStart"/>
-      <w:r>
-        <w:rPr>
-          <w:rFonts w:ascii="Garamond" w:eastAsia="Garamond" w:hAnsi="Garamond" w:cs="Garamond"/>
-          <w:sz w:val="24"/>
-          <w:szCs w:val="24"/>
-        </w:rPr>
-        <w:t>habe</w:t>
-      </w:r>
-      <w:proofErr w:type="spellEnd"/>
-      <w:r>
-        <w:rPr>
-          <w:rFonts w:ascii="Garamond" w:eastAsia="Garamond" w:hAnsi="Garamond" w:cs="Garamond"/>
-          <w:sz w:val="24"/>
-          <w:szCs w:val="24"/>
-        </w:rPr>
-        <w:t xml:space="preserve"> die </w:t>
-      </w:r>
-      <w:proofErr w:type="spellStart"/>
-      <w:r>
-        <w:rPr>
-          <w:rFonts w:ascii="Garamond" w:eastAsia="Garamond" w:hAnsi="Garamond" w:cs="Garamond"/>
-          <w:sz w:val="24"/>
-          <w:szCs w:val="24"/>
-        </w:rPr>
-        <w:t>Gewaltbereit-schaft</w:t>
-      </w:r>
-      <w:proofErr w:type="spellEnd"/>
-      <w:r>
-        <w:rPr>
-          <w:rFonts w:ascii="Garamond" w:eastAsia="Garamond" w:hAnsi="Garamond" w:cs="Garamond"/>
-          <w:sz w:val="24"/>
-          <w:szCs w:val="24"/>
-        </w:rPr>
-        <w:t xml:space="preserve"> zugenommen</w:t>
+        <w:t>Im Zusammenhang mit fußballbezogener Zuschauergewalt in Deutschland wurden in den letzten Jahren erhebliche Veränderungen öffentlich beobachtet und wissenschaft-lich diagnostiziert. Vor allem in den unteren Ligen (Dwertmann &amp; Rigauer, 2002, S. 87), im Umfeld der sogenannten Ultras als vielerorts aktivste Fangruppierung in den Stadien und in den Fanszenen ostdeutscher Traditionsvereine habe die Gewaltbereit-schaft zugenommen</w:t>
       </w:r>
       <w:hyperlink w:anchor="page1">
         <w:r>
@@ -942,72 +352,8 @@
           <w:sz w:val="24"/>
           <w:szCs w:val="24"/>
         </w:rPr>
-        <w:t xml:space="preserve">. Der </w:t>
+        <w:t>. Der Sportsoziologe Gunter A. Pilz hat diese Entwicklungen</w:t>
       </w:r>
-      <w:proofErr w:type="spellStart"/>
-      <w:r>
-        <w:rPr>
-          <w:rFonts w:ascii="Garamond" w:eastAsia="Garamond" w:hAnsi="Garamond" w:cs="Garamond"/>
-          <w:sz w:val="24"/>
-          <w:szCs w:val="24"/>
-        </w:rPr>
-        <w:t>Sportsoziologe</w:t>
-      </w:r>
-      <w:proofErr w:type="spellEnd"/>
-      <w:r>
-        <w:rPr>
-          <w:rFonts w:ascii="Garamond" w:eastAsia="Garamond" w:hAnsi="Garamond" w:cs="Garamond"/>
-          <w:sz w:val="24"/>
-          <w:szCs w:val="24"/>
-        </w:rPr>
-        <w:t xml:space="preserve"> Gunter A. </w:t>
-      </w:r>
-      <w:proofErr w:type="spellStart"/>
-      <w:r>
-        <w:rPr>
-          <w:rFonts w:ascii="Garamond" w:eastAsia="Garamond" w:hAnsi="Garamond" w:cs="Garamond"/>
-          <w:sz w:val="24"/>
-          <w:szCs w:val="24"/>
-        </w:rPr>
-        <w:t>Pilz</w:t>
-      </w:r>
-      <w:proofErr w:type="spellEnd"/>
-      <w:r>
-        <w:rPr>
-          <w:rFonts w:ascii="Garamond" w:eastAsia="Garamond" w:hAnsi="Garamond" w:cs="Garamond"/>
-          <w:sz w:val="24"/>
-          <w:szCs w:val="24"/>
-        </w:rPr>
-        <w:t xml:space="preserve"> hat </w:t>
-      </w:r>
-      <w:proofErr w:type="spellStart"/>
-      <w:r>
-        <w:rPr>
-          <w:rFonts w:ascii="Garamond" w:eastAsia="Garamond" w:hAnsi="Garamond" w:cs="Garamond"/>
-          <w:sz w:val="24"/>
-          <w:szCs w:val="24"/>
-        </w:rPr>
-        <w:t>diese</w:t>
-      </w:r>
-      <w:proofErr w:type="spellEnd"/>
-      <w:r>
-        <w:rPr>
-          <w:rFonts w:ascii="Garamond" w:eastAsia="Garamond" w:hAnsi="Garamond" w:cs="Garamond"/>
-          <w:sz w:val="24"/>
-          <w:szCs w:val="24"/>
-        </w:rPr>
-        <w:t xml:space="preserve"> </w:t>
-      </w:r>
-      <w:proofErr w:type="spellStart"/>
-      <w:r>
-        <w:rPr>
-          <w:rFonts w:ascii="Garamond" w:eastAsia="Garamond" w:hAnsi="Garamond" w:cs="Garamond"/>
-          <w:sz w:val="24"/>
-          <w:szCs w:val="24"/>
-        </w:rPr>
-        <w:t>Entwicklungen</w:t>
-      </w:r>
-      <w:proofErr w:type="spellEnd"/>
     </w:p>
     <w:p>
       <w:pPr>
@@ -1099,185 +445,13 @@
           <w:vertAlign w:val="superscript"/>
         </w:rPr>
       </w:pPr>
-      <w:proofErr w:type="spellStart"/>
       <w:r>
         <w:rPr>
           <w:rFonts w:ascii="Garamond" w:eastAsia="Garamond" w:hAnsi="Garamond" w:cs="Garamond"/>
           <w:sz w:val="20"/>
           <w:szCs w:val="20"/>
         </w:rPr>
-        <w:t>Für</w:t>
-      </w:r>
-      <w:proofErr w:type="spellEnd"/>
-      <w:r>
-        <w:rPr>
-          <w:rFonts w:ascii="Garamond" w:eastAsia="Garamond" w:hAnsi="Garamond" w:cs="Garamond"/>
-          <w:sz w:val="20"/>
-          <w:szCs w:val="20"/>
-        </w:rPr>
-        <w:t xml:space="preserve"> </w:t>
-      </w:r>
-      <w:proofErr w:type="spellStart"/>
-      <w:r>
-        <w:rPr>
-          <w:rFonts w:ascii="Garamond" w:eastAsia="Garamond" w:hAnsi="Garamond" w:cs="Garamond"/>
-          <w:sz w:val="20"/>
-          <w:szCs w:val="20"/>
-        </w:rPr>
-        <w:t>wertvolle</w:t>
-      </w:r>
-      <w:proofErr w:type="spellEnd"/>
-      <w:r>
-        <w:rPr>
-          <w:rFonts w:ascii="Garamond" w:eastAsia="Garamond" w:hAnsi="Garamond" w:cs="Garamond"/>
-          <w:sz w:val="20"/>
-          <w:szCs w:val="20"/>
-        </w:rPr>
-        <w:t xml:space="preserve"> </w:t>
-      </w:r>
-      <w:proofErr w:type="spellStart"/>
-      <w:r>
-        <w:rPr>
-          <w:rFonts w:ascii="Garamond" w:eastAsia="Garamond" w:hAnsi="Garamond" w:cs="Garamond"/>
-          <w:sz w:val="20"/>
-          <w:szCs w:val="20"/>
-        </w:rPr>
-        <w:t>Hinweise</w:t>
-      </w:r>
-      <w:proofErr w:type="spellEnd"/>
-      <w:r>
-        <w:rPr>
-          <w:rFonts w:ascii="Garamond" w:eastAsia="Garamond" w:hAnsi="Garamond" w:cs="Garamond"/>
-          <w:sz w:val="20"/>
-          <w:szCs w:val="20"/>
-        </w:rPr>
-        <w:t xml:space="preserve"> und </w:t>
-      </w:r>
-      <w:proofErr w:type="spellStart"/>
-      <w:r>
-        <w:rPr>
-          <w:rFonts w:ascii="Garamond" w:eastAsia="Garamond" w:hAnsi="Garamond" w:cs="Garamond"/>
-          <w:sz w:val="20"/>
-          <w:szCs w:val="20"/>
-        </w:rPr>
-        <w:t>Anmerkungen</w:t>
-      </w:r>
-      <w:proofErr w:type="spellEnd"/>
-      <w:r>
-        <w:rPr>
-          <w:rFonts w:ascii="Garamond" w:eastAsia="Garamond" w:hAnsi="Garamond" w:cs="Garamond"/>
-          <w:sz w:val="20"/>
-          <w:szCs w:val="20"/>
-        </w:rPr>
-        <w:t xml:space="preserve"> </w:t>
-      </w:r>
-      <w:proofErr w:type="spellStart"/>
-      <w:r>
-        <w:rPr>
-          <w:rFonts w:ascii="Garamond" w:eastAsia="Garamond" w:hAnsi="Garamond" w:cs="Garamond"/>
-          <w:sz w:val="20"/>
-          <w:szCs w:val="20"/>
-        </w:rPr>
-        <w:t>danke</w:t>
-      </w:r>
-      <w:proofErr w:type="spellEnd"/>
-      <w:r>
-        <w:rPr>
-          <w:rFonts w:ascii="Garamond" w:eastAsia="Garamond" w:hAnsi="Garamond" w:cs="Garamond"/>
-          <w:sz w:val="20"/>
-          <w:szCs w:val="20"/>
-        </w:rPr>
-        <w:t xml:space="preserve"> ich Stefan Kirchner, Thomas Schmidt-Lux, Chris-</w:t>
-      </w:r>
-      <w:proofErr w:type="spellStart"/>
-      <w:r>
-        <w:rPr>
-          <w:rFonts w:ascii="Garamond" w:eastAsia="Garamond" w:hAnsi="Garamond" w:cs="Garamond"/>
-          <w:sz w:val="20"/>
-          <w:szCs w:val="20"/>
-        </w:rPr>
-        <w:t>tiane</w:t>
-      </w:r>
-      <w:proofErr w:type="spellEnd"/>
-      <w:r>
-        <w:rPr>
-          <w:rFonts w:ascii="Garamond" w:eastAsia="Garamond" w:hAnsi="Garamond" w:cs="Garamond"/>
-          <w:sz w:val="20"/>
-          <w:szCs w:val="20"/>
-        </w:rPr>
-        <w:t xml:space="preserve"> Berger </w:t>
-      </w:r>
-      <w:proofErr w:type="spellStart"/>
-      <w:r>
-        <w:rPr>
-          <w:rFonts w:ascii="Garamond" w:eastAsia="Garamond" w:hAnsi="Garamond" w:cs="Garamond"/>
-          <w:sz w:val="20"/>
-          <w:szCs w:val="20"/>
-        </w:rPr>
-        <w:t>sowie</w:t>
-      </w:r>
-      <w:proofErr w:type="spellEnd"/>
-      <w:r>
-        <w:rPr>
-          <w:rFonts w:ascii="Garamond" w:eastAsia="Garamond" w:hAnsi="Garamond" w:cs="Garamond"/>
-          <w:sz w:val="20"/>
-          <w:szCs w:val="20"/>
-        </w:rPr>
-        <w:t xml:space="preserve"> den </w:t>
-      </w:r>
-      <w:proofErr w:type="spellStart"/>
-      <w:r>
-        <w:rPr>
-          <w:rFonts w:ascii="Garamond" w:eastAsia="Garamond" w:hAnsi="Garamond" w:cs="Garamond"/>
-          <w:sz w:val="20"/>
-          <w:szCs w:val="20"/>
-        </w:rPr>
-        <w:t>anonymen</w:t>
-      </w:r>
-      <w:proofErr w:type="spellEnd"/>
-      <w:r>
-        <w:rPr>
-          <w:rFonts w:ascii="Garamond" w:eastAsia="Garamond" w:hAnsi="Garamond" w:cs="Garamond"/>
-          <w:sz w:val="20"/>
-          <w:szCs w:val="20"/>
-        </w:rPr>
-        <w:t xml:space="preserve"> </w:t>
-      </w:r>
-      <w:proofErr w:type="spellStart"/>
-      <w:r>
-        <w:rPr>
-          <w:rFonts w:ascii="Garamond" w:eastAsia="Garamond" w:hAnsi="Garamond" w:cs="Garamond"/>
-          <w:sz w:val="20"/>
-          <w:szCs w:val="20"/>
-        </w:rPr>
-        <w:t>Gutachtern</w:t>
-      </w:r>
-      <w:proofErr w:type="spellEnd"/>
-      <w:r>
-        <w:rPr>
-          <w:rFonts w:ascii="Garamond" w:eastAsia="Garamond" w:hAnsi="Garamond" w:cs="Garamond"/>
-          <w:sz w:val="20"/>
-          <w:szCs w:val="20"/>
-        </w:rPr>
-        <w:t xml:space="preserve"> der </w:t>
-      </w:r>
-      <w:proofErr w:type="spellStart"/>
-      <w:r>
-        <w:rPr>
-          <w:rFonts w:ascii="Garamond" w:eastAsia="Garamond" w:hAnsi="Garamond" w:cs="Garamond"/>
-          <w:sz w:val="20"/>
-          <w:szCs w:val="20"/>
-        </w:rPr>
-        <w:t>Zeitschrift</w:t>
-      </w:r>
-      <w:proofErr w:type="spellEnd"/>
-      <w:r>
-        <w:rPr>
-          <w:rFonts w:ascii="Garamond" w:eastAsia="Garamond" w:hAnsi="Garamond" w:cs="Garamond"/>
-          <w:sz w:val="20"/>
-          <w:szCs w:val="20"/>
-        </w:rPr>
-        <w:t>.</w:t>
+        <w:t>Für wertvolle Hinweise und Anmerkungen danke ich Stefan Kirchner, Thomas Schmidt-Lux, Chris-tiane Berger sowie den anonymen Gutachtern der Zeitschrift.</w:t>
       </w:r>
     </w:p>
     <w:p>
@@ -1307,131 +481,13 @@
           <w:vertAlign w:val="superscript"/>
         </w:rPr>
       </w:pPr>
-      <w:proofErr w:type="spellStart"/>
       <w:r>
         <w:rPr>
           <w:rFonts w:ascii="Garamond" w:eastAsia="Garamond" w:hAnsi="Garamond" w:cs="Garamond"/>
           <w:sz w:val="20"/>
           <w:szCs w:val="20"/>
         </w:rPr>
-        <w:t>Zur</w:t>
-      </w:r>
-      <w:proofErr w:type="spellEnd"/>
-      <w:r>
-        <w:rPr>
-          <w:rFonts w:ascii="Garamond" w:eastAsia="Garamond" w:hAnsi="Garamond" w:cs="Garamond"/>
-          <w:sz w:val="20"/>
-          <w:szCs w:val="20"/>
-        </w:rPr>
-        <w:t xml:space="preserve"> </w:t>
-      </w:r>
-      <w:proofErr w:type="spellStart"/>
-      <w:r>
-        <w:rPr>
-          <w:rFonts w:ascii="Garamond" w:eastAsia="Garamond" w:hAnsi="Garamond" w:cs="Garamond"/>
-          <w:sz w:val="20"/>
-          <w:szCs w:val="20"/>
-        </w:rPr>
-        <w:t>Entwicklung</w:t>
-      </w:r>
-      <w:proofErr w:type="spellEnd"/>
-      <w:r>
-        <w:rPr>
-          <w:rFonts w:ascii="Garamond" w:eastAsia="Garamond" w:hAnsi="Garamond" w:cs="Garamond"/>
-          <w:sz w:val="20"/>
-          <w:szCs w:val="20"/>
-        </w:rPr>
-        <w:t xml:space="preserve"> der </w:t>
-      </w:r>
-      <w:proofErr w:type="spellStart"/>
-      <w:r>
-        <w:rPr>
-          <w:rFonts w:ascii="Garamond" w:eastAsia="Garamond" w:hAnsi="Garamond" w:cs="Garamond"/>
-          <w:sz w:val="20"/>
-          <w:szCs w:val="20"/>
-        </w:rPr>
-        <w:t>Ultrabewegung</w:t>
-      </w:r>
-      <w:proofErr w:type="spellEnd"/>
-      <w:r>
-        <w:rPr>
-          <w:rFonts w:ascii="Garamond" w:eastAsia="Garamond" w:hAnsi="Garamond" w:cs="Garamond"/>
-          <w:sz w:val="20"/>
-          <w:szCs w:val="20"/>
-        </w:rPr>
-        <w:t xml:space="preserve"> in Deutschland </w:t>
-      </w:r>
-      <w:proofErr w:type="spellStart"/>
-      <w:r>
-        <w:rPr>
-          <w:rFonts w:ascii="Garamond" w:eastAsia="Garamond" w:hAnsi="Garamond" w:cs="Garamond"/>
-          <w:sz w:val="20"/>
-          <w:szCs w:val="20"/>
-        </w:rPr>
-        <w:t>vgl</w:t>
-      </w:r>
-      <w:proofErr w:type="spellEnd"/>
-      <w:r>
-        <w:rPr>
-          <w:rFonts w:ascii="Garamond" w:eastAsia="Garamond" w:hAnsi="Garamond" w:cs="Garamond"/>
-          <w:sz w:val="20"/>
-          <w:szCs w:val="20"/>
-        </w:rPr>
-        <w:t xml:space="preserve">. Gabriel (2004); </w:t>
-      </w:r>
-      <w:proofErr w:type="spellStart"/>
-      <w:r>
-        <w:rPr>
-          <w:rFonts w:ascii="Garamond" w:eastAsia="Garamond" w:hAnsi="Garamond" w:cs="Garamond"/>
-          <w:sz w:val="20"/>
-          <w:szCs w:val="20"/>
-        </w:rPr>
-        <w:t>Schwier</w:t>
-      </w:r>
-      <w:proofErr w:type="spellEnd"/>
-      <w:r>
-        <w:rPr>
-          <w:rFonts w:ascii="Garamond" w:eastAsia="Garamond" w:hAnsi="Garamond" w:cs="Garamond"/>
-          <w:sz w:val="20"/>
-          <w:szCs w:val="20"/>
-        </w:rPr>
-        <w:t xml:space="preserve"> (2005); </w:t>
-      </w:r>
-      <w:proofErr w:type="spellStart"/>
-      <w:r>
-        <w:rPr>
-          <w:rFonts w:ascii="Garamond" w:eastAsia="Garamond" w:hAnsi="Garamond" w:cs="Garamond"/>
-          <w:sz w:val="20"/>
-          <w:szCs w:val="20"/>
-        </w:rPr>
-        <w:t>Pilz</w:t>
-      </w:r>
-      <w:proofErr w:type="spellEnd"/>
-      <w:r>
-        <w:rPr>
-          <w:rFonts w:ascii="Garamond" w:eastAsia="Garamond" w:hAnsi="Garamond" w:cs="Garamond"/>
-          <w:sz w:val="20"/>
-          <w:szCs w:val="20"/>
-        </w:rPr>
-        <w:t xml:space="preserve"> &amp; </w:t>
-      </w:r>
-      <w:proofErr w:type="spellStart"/>
-      <w:r>
-        <w:rPr>
-          <w:rFonts w:ascii="Garamond" w:eastAsia="Garamond" w:hAnsi="Garamond" w:cs="Garamond"/>
-          <w:sz w:val="20"/>
-          <w:szCs w:val="20"/>
-        </w:rPr>
-        <w:t>Wölki</w:t>
-      </w:r>
-      <w:proofErr w:type="spellEnd"/>
-      <w:r>
-        <w:rPr>
-          <w:rFonts w:ascii="Garamond" w:eastAsia="Garamond" w:hAnsi="Garamond" w:cs="Garamond"/>
-          <w:sz w:val="20"/>
-          <w:szCs w:val="20"/>
-        </w:rPr>
-        <w:t xml:space="preserve"> (2006).</w:t>
+        <w:t>Zur Entwicklung der Ultrabewegung in Deutschland vgl. Gabriel (2004); Schwier (2005); Pilz &amp; Wölki (2006).</w:t>
       </w:r>
     </w:p>
     <w:sectPr>
@@ -1446,7 +502,7 @@
 </file>
 
 <file path=word/numbering.xml><?xml version="1.0" encoding="utf-8"?>
-<w:numbering xmlns:wpc="http://schemas.microsoft.com/office/word/2010/wordprocessingCanvas" xmlns:cx="http://schemas.microsoft.com/office/drawing/2014/chartex" xmlns:cx1="http://schemas.microsoft.com/office/drawing/2015/9/8/chartex" xmlns:cx2="http://schemas.microsoft.com/office/drawing/2015/10/21/chartex" xmlns:cx3="http://schemas.microsoft.com/office/drawing/2016/5/9/chartex" xmlns:cx4="http://schemas.microsoft.com/office/drawing/2016/5/10/chartex" xmlns:cx5="http://schemas.microsoft.com/office/drawing/2016/5/11/chartex" xmlns:cx6="http://schemas.microsoft.com/office/drawing/2016/5/12/chartex" xmlns:cx7="http://schemas.microsoft.com/office/drawing/2016/5/13/chartex" xmlns:cx8="http://schemas.microsoft.com/office/drawing/2016/5/14/chartex" xmlns:mc="http://schemas.openxmlformats.org/markup-compatibility/2006" xmlns:aink="http://schemas.microsoft.com/office/drawing/2016/ink" xmlns:am3d="http://schemas.microsoft.com/office/drawing/2017/model3d" xmlns:o="urn:schemas-microsoft-com:office:office" xmlns:r="http://schemas.openxmlformats.org/officeDocument/2006/relationships" xmlns:m="http://schemas.openxmlformats.org/officeDocument/2006/math" xmlns:v="urn:schemas-microsoft-com:vml" xmlns:wp14="http://schemas.microsoft.com/office/word/2010/wordprocessingDrawing" xmlns:wp="http://schemas.openxmlformats.org/drawingml/2006/wordprocessingDrawing" xmlns:w10="urn:schemas-microsoft-com:office:word" xmlns:w="http://schemas.openxmlformats.org/wordprocessingml/2006/main" xmlns:w14="http://schemas.microsoft.com/office/word/2010/wordml" xmlns:w15="http://schemas.microsoft.com/office/word/2012/wordml" xmlns:w16cid="http://schemas.microsoft.com/office/word/2016/wordml/cid" xmlns:w16se="http://schemas.microsoft.com/office/word/2015/wordml/symex" xmlns:wpg="http://schemas.microsoft.com/office/word/2010/wordprocessingGroup" xmlns:wpi="http://schemas.microsoft.com/office/word/2010/wordprocessingInk" xmlns:wne="http://schemas.microsoft.com/office/word/2006/wordml" xmlns:wps="http://schemas.microsoft.com/office/word/2010/wordprocessingShape" mc:Ignorable="w14 w15 w16se w16cid wp14">
+<w:numbering xmlns:wpc="http://schemas.microsoft.com/office/word/2010/wordprocessingCanvas" xmlns:cx="http://schemas.microsoft.com/office/drawing/2014/chartex" xmlns:cx1="http://schemas.microsoft.com/office/drawing/2015/9/8/chartex" xmlns:cx2="http://schemas.microsoft.com/office/drawing/2015/10/21/chartex" xmlns:cx3="http://schemas.microsoft.com/office/drawing/2016/5/9/chartex" xmlns:cx4="http://schemas.microsoft.com/office/drawing/2016/5/10/chartex" xmlns:cx5="http://schemas.microsoft.com/office/drawing/2016/5/11/chartex" xmlns:cx6="http://schemas.microsoft.com/office/drawing/2016/5/12/chartex" xmlns:cx7="http://schemas.microsoft.com/office/drawing/2016/5/13/chartex" xmlns:cx8="http://schemas.microsoft.com/office/drawing/2016/5/14/chartex" xmlns:mc="http://schemas.openxmlformats.org/markup-compatibility/2006" xmlns:aink="http://schemas.microsoft.com/office/drawing/2016/ink" xmlns:am3d="http://schemas.microsoft.com/office/drawing/2017/model3d" xmlns:o="urn:schemas-microsoft-com:office:office" xmlns:r="http://schemas.openxmlformats.org/officeDocument/2006/relationships" xmlns:m="http://schemas.openxmlformats.org/officeDocument/2006/math" xmlns:v="urn:schemas-microsoft-com:vml" xmlns:wp14="http://schemas.microsoft.com/office/word/2010/wordprocessingDrawing" xmlns:wp="http://schemas.openxmlformats.org/drawingml/2006/wordprocessingDrawing" xmlns:w10="urn:schemas-microsoft-com:office:word" xmlns:w="http://schemas.openxmlformats.org/wordprocessingml/2006/main" xmlns:w14="http://schemas.microsoft.com/office/word/2010/wordml" xmlns:w15="http://schemas.microsoft.com/office/word/2012/wordml" xmlns:w16cex="http://schemas.microsoft.com/office/word/2018/wordml/cex" xmlns:w16cid="http://schemas.microsoft.com/office/word/2016/wordml/cid" xmlns:w16="http://schemas.microsoft.com/office/word/2018/wordml" xmlns:w16se="http://schemas.microsoft.com/office/word/2015/wordml/symex" xmlns:wpg="http://schemas.microsoft.com/office/word/2010/wordprocessingGroup" xmlns:wpi="http://schemas.microsoft.com/office/word/2010/wordprocessingInk" xmlns:wne="http://schemas.microsoft.com/office/word/2006/wordml" xmlns:wps="http://schemas.microsoft.com/office/word/2010/wordprocessingShape" mc:Ignorable="w14 w15 w16se w16cid w16 w16cex wp14">
   <w:abstractNum w:abstractNumId="0" w15:restartNumberingAfterBreak="0">
     <w:nsid w:val="643C9869"/>
     <w:multiLevelType w:val="hybridMultilevel"/>
@@ -1559,14 +615,14 @@
 </file>
 
 <file path=word/styles.xml><?xml version="1.0" encoding="utf-8"?>
-<w:styles xmlns:mc="http://schemas.openxmlformats.org/markup-compatibility/2006" xmlns:r="http://schemas.openxmlformats.org/officeDocument/2006/relationships" xmlns:w="http://schemas.openxmlformats.org/wordprocessingml/2006/main" xmlns:w14="http://schemas.microsoft.com/office/word/2010/wordml" xmlns:w15="http://schemas.microsoft.com/office/word/2012/wordml" xmlns:w16cid="http://schemas.microsoft.com/office/word/2016/wordml/cid" xmlns:w16se="http://schemas.microsoft.com/office/word/2015/wordml/symex" mc:Ignorable="w14 w15 w16se w16cid">
+<w:styles xmlns:mc="http://schemas.openxmlformats.org/markup-compatibility/2006" xmlns:r="http://schemas.openxmlformats.org/officeDocument/2006/relationships" xmlns:w="http://schemas.openxmlformats.org/wordprocessingml/2006/main" xmlns:w14="http://schemas.microsoft.com/office/word/2010/wordml" xmlns:w15="http://schemas.microsoft.com/office/word/2012/wordml" xmlns:w16cex="http://schemas.microsoft.com/office/word/2018/wordml/cex" xmlns:w16cid="http://schemas.microsoft.com/office/word/2016/wordml/cid" xmlns:w16="http://schemas.microsoft.com/office/word/2018/wordml" xmlns:w16se="http://schemas.microsoft.com/office/word/2015/wordml/symex" mc:Ignorable="w14 w15 w16se w16cid w16 w16cex">
   <w:docDefaults>
     <w:rPrDefault>
       <w:rPr>
         <w:rFonts w:ascii="Times New Roman" w:eastAsiaTheme="minorEastAsia" w:hAnsi="Times New Roman" w:cs="Times New Roman"/>
         <w:sz w:val="22"/>
         <w:szCs w:val="22"/>
-        <w:lang w:val="en-VI" w:eastAsia="en-VI" w:bidi="ar-SA"/>
+        <w:lang w:bidi="ar-SA"/>
       </w:rPr>
     </w:rPrDefault>
     <w:pPrDefault/>
@@ -1949,17 +1005,17 @@
     <w:lsdException w:name="Unresolved Mention" w:semiHidden="1" w:unhideWhenUsed="1"/>
     <w:lsdException w:name="Smart Link" w:semiHidden="1" w:unhideWhenUsed="1"/>
   </w:latentStyles>
-  <w:style w:type="paragraph" w:default="1" w:styleId="Normal">
+  <w:style w:type="paragraph" w:default="1" w:styleId="Standard">
     <w:name w:val="Normal"/>
     <w:qFormat/>
   </w:style>
-  <w:style w:type="character" w:default="1" w:styleId="DefaultParagraphFont">
+  <w:style w:type="character" w:default="1" w:styleId="Absatz-Standardschriftart">
     <w:name w:val="Default Paragraph Font"/>
     <w:uiPriority w:val="1"/>
     <w:semiHidden/>
     <w:unhideWhenUsed/>
   </w:style>
-  <w:style w:type="table" w:default="1" w:styleId="TableNormal">
+  <w:style w:type="table" w:default="1" w:styleId="NormaleTabelle">
     <w:name w:val="Normal Table"/>
     <w:uiPriority w:val="99"/>
     <w:semiHidden/>
@@ -1974,7 +1030,7 @@
       </w:tblCellMar>
     </w:tblPr>
   </w:style>
-  <w:style w:type="numbering" w:default="1" w:styleId="NoList">
+  <w:style w:type="numbering" w:default="1" w:styleId="KeineListe">
     <w:name w:val="No List"/>
     <w:uiPriority w:val="99"/>
     <w:semiHidden/>

</xml_diff>